<commit_message>
1.18.23 end of class
</commit_message>
<xml_diff>
--- a/acc471.docx
+++ b/acc471.docx
@@ -16,13 +16,8 @@
         </w:numPr>
       </w:pPr>
       <w:r>
-        <w:t xml:space="preserve">Accounts receivable is included in total current </w:t>
-      </w:r>
-      <w:proofErr w:type="gramStart"/>
-      <w:r>
-        <w:t>assets</w:t>
-      </w:r>
-      <w:proofErr w:type="gramEnd"/>
+        <w:t>Accounts receivable is included in total current assets</w:t>
+      </w:r>
     </w:p>
     <w:p>
       <w:pPr>
@@ -32,13 +27,8 @@
           <w:numId w:val="2"/>
         </w:numPr>
       </w:pPr>
-      <w:proofErr w:type="gramStart"/>
-      <w:r>
-        <w:t>So</w:t>
-      </w:r>
-      <w:proofErr w:type="gramEnd"/>
-      <w:r>
-        <w:t xml:space="preserve"> if a company receives $200 in cash when they collect an accounts receivable, the total current assets do not change</w:t>
+      <w:r>
+        <w:t>So if a company receives $200 in cash when they collect an accounts receivable, the total current assets do not change</w:t>
       </w:r>
     </w:p>
     <w:p>
@@ -50,13 +40,8 @@
         </w:numPr>
       </w:pPr>
       <w:r>
-        <w:t xml:space="preserve">The current ratio also does not change in this </w:t>
-      </w:r>
-      <w:proofErr w:type="gramStart"/>
-      <w:r>
-        <w:t>situation</w:t>
-      </w:r>
-      <w:proofErr w:type="gramEnd"/>
+        <w:t>The current ratio also does not change in this situation</w:t>
+      </w:r>
     </w:p>
     <w:p>
       <w:pPr>
@@ -67,13 +52,8 @@
         </w:numPr>
       </w:pPr>
       <w:r>
-        <w:t xml:space="preserve">The liquidity of the company increases </w:t>
-      </w:r>
-      <w:proofErr w:type="gramStart"/>
-      <w:r>
-        <w:t>though</w:t>
-      </w:r>
-      <w:proofErr w:type="gramEnd"/>
+        <w:t>The liquidity of the company increases though</w:t>
+      </w:r>
     </w:p>
     <w:p>
       <w:pPr>
@@ -93,13 +73,32 @@
         <w:t>nd</w:t>
       </w:r>
       <w:r>
-        <w:t xml:space="preserve">-most liquid asset that a company </w:t>
-      </w:r>
-      <w:proofErr w:type="gramStart"/>
-      <w:r>
-        <w:t>has</w:t>
-      </w:r>
-      <w:proofErr w:type="gramEnd"/>
+        <w:t>-most liquid asset that a company has</w:t>
+      </w:r>
+    </w:p>
+    <w:p>
+      <w:pPr>
+        <w:pStyle w:val="ListParagraph"/>
+        <w:numPr>
+          <w:ilvl w:val="0"/>
+          <w:numId w:val="2"/>
+        </w:numPr>
+      </w:pPr>
+      <w:r>
+        <w:t>Other current assets – could be things like pre-paid expenses</w:t>
+      </w:r>
+    </w:p>
+    <w:p>
+      <w:pPr>
+        <w:pStyle w:val="ListParagraph"/>
+        <w:numPr>
+          <w:ilvl w:val="0"/>
+          <w:numId w:val="2"/>
+        </w:numPr>
+      </w:pPr>
+      <w:r>
+        <w:t>The Trial Balance is a way of double-checking the balance sheet to catch any accounting errors</w:t>
+      </w:r>
     </w:p>
     <w:p>
       <w:pPr>
@@ -109,6 +108,45 @@
           <w:numId w:val="2"/>
         </w:numPr>
       </w:pPr>
+      <w:r>
+        <w:t>(Debits have to equal credits)</w:t>
+      </w:r>
+    </w:p>
+    <w:p>
+      <w:pPr>
+        <w:pStyle w:val="ListParagraph"/>
+        <w:numPr>
+          <w:ilvl w:val="1"/>
+          <w:numId w:val="2"/>
+        </w:numPr>
+      </w:pPr>
+      <w:r>
+        <w:t>A Trial Balance is not a financial statement, as long as everything adds up you can throw it away</w:t>
+      </w:r>
+    </w:p>
+    <w:p>
+      <w:pPr>
+        <w:pStyle w:val="ListParagraph"/>
+        <w:numPr>
+          <w:ilvl w:val="0"/>
+          <w:numId w:val="2"/>
+        </w:numPr>
+      </w:pPr>
+      <w:r>
+        <w:t xml:space="preserve">Debits increase the value of asset, expense, and loss accounts. </w:t>
+      </w:r>
+    </w:p>
+    <w:p>
+      <w:pPr>
+        <w:pStyle w:val="ListParagraph"/>
+        <w:numPr>
+          <w:ilvl w:val="0"/>
+          <w:numId w:val="2"/>
+        </w:numPr>
+      </w:pPr>
+      <w:r>
+        <w:t>Credits increase the value of liability, equity, revenue, and gain accounts.</w:t>
+      </w:r>
     </w:p>
     <w:sectPr>
       <w:pgSz w:w="12240" w:h="15840"/>

</xml_diff>